<commit_message>
(fase1:)Actualizacion duoc evaluacion individual, actualizacion doc prsentacion_inicial
</commit_message>
<xml_diff>
--- a/fase1/Documentacion Individual/Presentación Inicial_proyecto.docx
+++ b/fase1/Documentacion Individual/Presentación Inicial_proyecto.docx
@@ -241,7 +241,27 @@
           <w:szCs w:val="20"/>
           <w:lang w:val="es-ES" w:eastAsia="en-US"/>
         </w:rPr>
-        <w:t xml:space="preserve"> ( caso uso mantención)</w:t>
+        <w:t xml:space="preserve"> </w:t>
+      </w:r>
+      <w:proofErr w:type="gramStart"/>
+      <w:r>
+        <w:rPr>
+          <w:rFonts w:asciiTheme="minorHAnsi" w:eastAsiaTheme="minorHAnsi" w:hAnsiTheme="minorHAnsi" w:cstheme="minorBidi"/>
+          <w:sz w:val="22"/>
+          <w:szCs w:val="20"/>
+          <w:lang w:val="es-ES" w:eastAsia="en-US"/>
+        </w:rPr>
+        <w:t>( caso</w:t>
+      </w:r>
+      <w:proofErr w:type="gramEnd"/>
+      <w:r>
+        <w:rPr>
+          <w:rFonts w:asciiTheme="minorHAnsi" w:eastAsiaTheme="minorHAnsi" w:hAnsiTheme="minorHAnsi" w:cstheme="minorBidi"/>
+          <w:sz w:val="22"/>
+          <w:szCs w:val="20"/>
+          <w:lang w:val="es-ES" w:eastAsia="en-US"/>
+        </w:rPr>
+        <w:t xml:space="preserve"> uso mantención)</w:t>
       </w:r>
     </w:p>
     <w:p>
@@ -641,7 +661,21 @@
         <w:rPr>
           <w:szCs w:val="20"/>
         </w:rPr>
-        <w:t>El proyecto SmartFlow se sitúa en este escenario, proponiendo una solución innovadora dentro del marco académico de Duoc UC y con patrocinio empresarial.</w:t>
+        <w:t xml:space="preserve">El proyecto </w:t>
+      </w:r>
+      <w:proofErr w:type="spellStart"/>
+      <w:r>
+        <w:rPr>
+          <w:szCs w:val="20"/>
+        </w:rPr>
+        <w:t>SmartFlow</w:t>
+      </w:r>
+      <w:proofErr w:type="spellEnd"/>
+      <w:r>
+        <w:rPr>
+          <w:szCs w:val="20"/>
+        </w:rPr>
+        <w:t xml:space="preserve"> se sitúa en este escenario, proponiendo una solución innovadora dentro del marco académico de Duoc UC y con patrocinio empresarial.</w:t>
       </w:r>
       <w:r>
         <w:rPr>
@@ -731,7 +765,29 @@
           <w:szCs w:val="20"/>
           <w:lang w:val="es-ES"/>
         </w:rPr>
-        <w:t>Con SmartFlow, el negocio pasará a contar con un sistema unificado de reservas y administración, que permitirá gestionar de forma centralizada todas las operaciones relacionadas con la atención y los servicios.</w:t>
+        <w:t xml:space="preserve">Con </w:t>
+      </w:r>
+      <w:proofErr w:type="spellStart"/>
+      <w:r>
+        <w:rPr>
+          <w:rFonts w:asciiTheme="minorHAnsi" w:eastAsiaTheme="minorHAnsi" w:hAnsiTheme="minorHAnsi" w:cstheme="minorBidi"/>
+          <w:color w:val="auto"/>
+          <w:sz w:val="22"/>
+          <w:szCs w:val="20"/>
+          <w:lang w:val="es-ES"/>
+        </w:rPr>
+        <w:t>SmartFlow</w:t>
+      </w:r>
+      <w:proofErr w:type="spellEnd"/>
+      <w:r>
+        <w:rPr>
+          <w:rFonts w:asciiTheme="minorHAnsi" w:eastAsiaTheme="minorHAnsi" w:hAnsiTheme="minorHAnsi" w:cstheme="minorBidi"/>
+          <w:color w:val="auto"/>
+          <w:sz w:val="22"/>
+          <w:szCs w:val="20"/>
+          <w:lang w:val="es-ES"/>
+        </w:rPr>
+        <w:t>, el negocio pasará a contar con un sistema unificado de reservas y administración, que permitirá gestionar de forma centralizada todas las operaciones relacionadas con la atención y los servicios.</w:t>
       </w:r>
       <w:r>
         <w:rPr>
@@ -908,7 +964,21 @@
         <w:rPr>
           <w:szCs w:val="20"/>
         </w:rPr>
-        <w:t>El proyecto SmartFlow consiste en desarrollar una aplicación web responsiva, construida con arquitectura en capas, que permita:</w:t>
+        <w:t xml:space="preserve">El proyecto </w:t>
+      </w:r>
+      <w:proofErr w:type="spellStart"/>
+      <w:r>
+        <w:rPr>
+          <w:szCs w:val="20"/>
+        </w:rPr>
+        <w:t>SmartFlow</w:t>
+      </w:r>
+      <w:proofErr w:type="spellEnd"/>
+      <w:r>
+        <w:rPr>
+          <w:szCs w:val="20"/>
+        </w:rPr>
+        <w:t xml:space="preserve"> consiste en desarrollar una aplicación web responsiva, construida con arquitectura en capas, que permita:</w:t>
       </w:r>
     </w:p>
     <w:p>
@@ -1334,8 +1404,17 @@
           <w:szCs w:val="20"/>
           <w:lang w:val="es-CL"/>
         </w:rPr>
-        <w:t>Usabilidad: diseño responsivo con Angular + Bootstrap.</w:t>
-      </w:r>
+        <w:t xml:space="preserve">Usabilidad: diseño responsivo con </w:t>
+      </w:r>
+      <w:proofErr w:type="spellStart"/>
+      <w:r>
+        <w:rPr>
+          <w:szCs w:val="20"/>
+          <w:lang w:val="es-CL"/>
+        </w:rPr>
+        <w:t>Razor</w:t>
+      </w:r>
+      <w:proofErr w:type="spellEnd"/>
     </w:p>
     <w:p>
       <w:pPr>
@@ -5995,6 +6074,7 @@
   <w:style w:type="character" w:default="1" w:styleId="Fuentedeprrafopredeter">
     <w:name w:val="Default Paragraph Font"/>
     <w:uiPriority w:val="1"/>
+    <w:semiHidden/>
     <w:unhideWhenUsed/>
   </w:style>
   <w:style w:type="table" w:default="1" w:styleId="Tablanormal">

</xml_diff>